<commit_message>
debut du resume scrum d'equipe, mise a jour du journal de bord Pat
</commit_message>
<xml_diff>
--- a/jounalDeBord_PatDaoust.docx
+++ b/jounalDeBord_PatDaoust.docx
@@ -589,6 +589,13 @@
         </w:rPr>
         <w:t xml:space="preserve">date: </w:t>
       </w:r>
+      <w:r>
+        <w:rPr>
+          <w:rFonts w:ascii="Calibri" w:hAnsi="Calibri" w:cs="Calibri"/>
+          <w:lang w:val="fr-FR"/>
+        </w:rPr>
+        <w:t>30 mars</w:t>
+      </w:r>
     </w:p>
     <w:p>
       <w:pPr>
@@ -608,24 +615,66 @@
         </w:rPr>
         <w:t>temps:</w:t>
       </w:r>
-    </w:p>
-    <w:p>
-      <w:pPr>
-        <w:autoSpaceDE w:val="0"/>
-        <w:autoSpaceDN w:val="0"/>
-        <w:adjustRightInd w:val="0"/>
-        <w:spacing w:after="200" w:line="276" w:lineRule="auto"/>
-        <w:rPr>
-          <w:rFonts w:ascii="Calibri" w:hAnsi="Calibri" w:cs="Calibri"/>
-          <w:lang w:val="fr-FR"/>
-        </w:rPr>
-      </w:pPr>
-      <w:r>
-        <w:rPr>
-          <w:rFonts w:ascii="Calibri" w:hAnsi="Calibri" w:cs="Calibri"/>
-          <w:lang w:val="fr-FR"/>
-        </w:rPr>
-        <w:t xml:space="preserve">fait: </w:t>
+      <w:r>
+        <w:rPr>
+          <w:rFonts w:ascii="Calibri" w:hAnsi="Calibri" w:cs="Calibri"/>
+          <w:lang w:val="fr-FR"/>
+        </w:rPr>
+        <w:t xml:space="preserve"> 11h30-</w:t>
+      </w:r>
+      <w:r>
+        <w:rPr>
+          <w:rFonts w:ascii="Calibri" w:hAnsi="Calibri" w:cs="Calibri"/>
+          <w:lang w:val="fr-FR"/>
+        </w:rPr>
+        <w:t>12h15</w:t>
+      </w:r>
+    </w:p>
+    <w:p>
+      <w:pPr>
+        <w:autoSpaceDE w:val="0"/>
+        <w:autoSpaceDN w:val="0"/>
+        <w:adjustRightInd w:val="0"/>
+        <w:spacing w:after="200" w:line="276" w:lineRule="auto"/>
+        <w:rPr>
+          <w:rFonts w:ascii="Calibri" w:hAnsi="Calibri" w:cs="Calibri"/>
+          <w:lang w:val="fr-FR"/>
+        </w:rPr>
+      </w:pPr>
+      <w:r>
+        <w:rPr>
+          <w:rFonts w:ascii="Calibri" w:hAnsi="Calibri" w:cs="Calibri"/>
+          <w:lang w:val="fr-FR"/>
+        </w:rPr>
+        <w:t>fait:</w:t>
+      </w:r>
+      <w:r>
+        <w:rPr>
+          <w:rFonts w:ascii="Calibri" w:hAnsi="Calibri" w:cs="Calibri"/>
+          <w:lang w:val="fr-FR"/>
+        </w:rPr>
+        <w:t xml:space="preserve"> </w:t>
+      </w:r>
+      <w:r>
+        <w:rPr>
+          <w:rFonts w:ascii="Calibri" w:hAnsi="Calibri" w:cs="Calibri"/>
+          <w:lang w:val="fr-FR"/>
+        </w:rPr>
+        <w:t xml:space="preserve">première ébauche du résumé </w:t>
+      </w:r>
+      <w:r>
+        <w:rPr>
+          <w:rFonts w:ascii="Calibri" w:hAnsi="Calibri" w:cs="Calibri"/>
+          <w:lang w:val="fr-FR"/>
+        </w:rPr>
+        <w:t>scrum</w:t>
+      </w:r>
+      <w:r>
+        <w:rPr>
+          <w:rFonts w:ascii="Calibri" w:hAnsi="Calibri" w:cs="Calibri"/>
+          <w:lang w:val="fr-FR"/>
+        </w:rPr>
+        <w:t xml:space="preserve"> d'équipe</w:t>
       </w:r>
     </w:p>
     <w:p>

</xml_diff>